<commit_message>
Added loops, arrays, for-each loop and switch
</commit_message>
<xml_diff>
--- a/JavaFundamentals.docx
+++ b/JavaFundamentals.docx
@@ -1187,19 +1187,11 @@
           <w:color w:val="000000" w:themeColor="text1"/>
         </w:rPr>
       </w:pPr>
-      <w:proofErr w:type="spellStart"/>
-      <w:r>
-        <w:rPr>
-          <w:rFonts w:eastAsiaTheme="majorEastAsia"/>
-        </w:rPr>
-        <w:t>System.out.println</w:t>
-      </w:r>
-      <w:proofErr w:type="spellEnd"/>
-      <w:r>
-        <w:rPr>
-          <w:rFonts w:eastAsiaTheme="majorEastAsia"/>
-        </w:rPr>
-        <w:t xml:space="preserve"> (</w:t>
+      <w:r>
+        <w:rPr>
+          <w:rFonts w:eastAsiaTheme="majorEastAsia"/>
+        </w:rPr>
+        <w:t>System.out.println (</w:t>
       </w:r>
       <w:proofErr w:type="spellStart"/>
       <w:r>
@@ -1892,7 +1884,7 @@
       </w:r>
     </w:p>
     <w:p>
-      <w:hyperlink r:id="rId5" w:history="1">
+      <w:hyperlink r:id="rId6" w:history="1">
         <w:r>
           <w:rPr>
             <w:rStyle w:val="Hyperlink"/>
@@ -2547,14 +2539,44 @@
       </w:pPr>
       <w:r>
         <w:tab/>
+        <w:t>System.out.println (++</w:t>
       </w:r>
       <w:proofErr w:type="spellStart"/>
       <w:r>
-        <w:t>System.out.println</w:t>
+        <w:t>myVar</w:t>
       </w:r>
       <w:proofErr w:type="spellEnd"/>
       <w:r>
-        <w:t xml:space="preserve"> (++</w:t>
+        <w:t>);</w:t>
+      </w:r>
+      <w:r>
+        <w:rPr>
+          <w:color w:val="70AD47" w:themeColor="accent6"/>
+        </w:rPr>
+        <w:t xml:space="preserve"> </w:t>
+      </w:r>
+      <w:r>
+        <w:rPr>
+          <w:rStyle w:val="commentsChar"/>
+        </w:rPr>
+        <w:t>//output:2</w:t>
+      </w:r>
+    </w:p>
+    <w:p>
+      <w:pPr>
+        <w:pStyle w:val="code"/>
+        <w:rPr>
+          <w:rStyle w:val="commentsChar"/>
+        </w:rPr>
+      </w:pPr>
+      <w:r>
+        <w:rPr>
+          <w:color w:val="70AD47" w:themeColor="accent6"/>
+        </w:rPr>
+        <w:tab/>
+      </w:r>
+      <w:r>
+        <w:t>System.out.println (</w:t>
       </w:r>
       <w:proofErr w:type="spellStart"/>
       <w:r>
@@ -2585,54 +2607,7 @@
         </w:rPr>
       </w:pPr>
       <w:r>
-        <w:rPr>
-          <w:color w:val="70AD47" w:themeColor="accent6"/>
-        </w:rPr>
-        <w:tab/>
-      </w:r>
-      <w:proofErr w:type="spellStart"/>
-      <w:r>
-        <w:t>System.out.println</w:t>
-      </w:r>
-      <w:proofErr w:type="spellEnd"/>
-      <w:r>
-        <w:t xml:space="preserve"> (</w:t>
-      </w:r>
-      <w:proofErr w:type="spellStart"/>
-      <w:r>
-        <w:t>myVar</w:t>
-      </w:r>
-      <w:proofErr w:type="spellEnd"/>
-      <w:r>
-        <w:t>);</w:t>
-      </w:r>
-      <w:r>
-        <w:rPr>
-          <w:color w:val="70AD47" w:themeColor="accent6"/>
-        </w:rPr>
-        <w:t xml:space="preserve"> </w:t>
-      </w:r>
-      <w:r>
-        <w:rPr>
-          <w:rStyle w:val="commentsChar"/>
-        </w:rPr>
-        <w:t>//output:2</w:t>
-      </w:r>
-    </w:p>
-    <w:p>
-      <w:pPr>
-        <w:pStyle w:val="code"/>
-        <w:rPr>
-          <w:rStyle w:val="commentsChar"/>
-        </w:rPr>
-      </w:pPr>
-      <w:proofErr w:type="spellStart"/>
-      <w:r>
-        <w:t>System.out.println</w:t>
-      </w:r>
-      <w:proofErr w:type="spellEnd"/>
-      <w:r>
-        <w:t xml:space="preserve"> (</w:t>
+        <w:t>System.out.println (</w:t>
       </w:r>
       <w:proofErr w:type="spellStart"/>
       <w:r>
@@ -2753,13 +2728,8 @@
           <w:color w:val="70AD47" w:themeColor="accent6"/>
         </w:rPr>
       </w:pPr>
-      <w:proofErr w:type="spellStart"/>
-      <w:r>
-        <w:t>System.out.println</w:t>
-      </w:r>
-      <w:proofErr w:type="spellEnd"/>
-      <w:r>
-        <w:t xml:space="preserve"> (</w:t>
+      <w:r>
+        <w:t>System.out.println (</w:t>
       </w:r>
       <w:proofErr w:type="spellStart"/>
       <w:r>
@@ -3973,7 +3943,7 @@
         </w:rPr>
         <w:t xml:space="preserve"> </w:t>
       </w:r>
-      <w:hyperlink r:id="rId6" w:history="1">
+      <w:hyperlink r:id="rId7" w:history="1">
         <w:r>
           <w:rPr>
             <w:rStyle w:val="Hyperlink"/>
@@ -5300,18 +5270,92 @@
       <w:r>
         <w:tab/>
       </w:r>
-      <w:proofErr w:type="spellStart"/>
       <w:proofErr w:type="gramStart"/>
       <w:r>
-        <w:t>System.out.println</w:t>
-      </w:r>
-      <w:proofErr w:type="spellEnd"/>
+        <w:t>System.out.println(</w:t>
+      </w:r>
+      <w:proofErr w:type="gramEnd"/>
+      <w:r>
+        <w:t>“v1 is bigger”);</w:t>
+      </w:r>
+    </w:p>
+    <w:p>
+      <w:pPr>
+        <w:pStyle w:val="code"/>
+      </w:pPr>
+      <w:r>
+        <w:tab/>
+      </w:r>
+      <w:proofErr w:type="gramStart"/>
+      <w:r>
+        <w:t>System.out.println(</w:t>
+      </w:r>
+      <w:proofErr w:type="gramEnd"/>
+      <w:r>
+        <w:t>diff);</w:t>
+      </w:r>
+    </w:p>
+    <w:p>
+      <w:pPr>
+        <w:pStyle w:val="code"/>
+      </w:pPr>
+      <w:r>
+        <w:t>}</w:t>
+      </w:r>
+    </w:p>
+    <w:p>
+      <w:pPr>
+        <w:pStyle w:val="code"/>
+      </w:pPr>
+      <w:proofErr w:type="gramStart"/>
+      <w:r>
+        <w:rPr>
+          <w:b/>
+        </w:rPr>
+        <w:t>else</w:t>
+      </w:r>
+      <w:proofErr w:type="gramEnd"/>
+      <w:r>
+        <w:rPr>
+          <w:b/>
+        </w:rPr>
+        <w:t xml:space="preserve"> if </w:t>
+      </w:r>
       <w:r>
         <w:t>(</w:t>
       </w:r>
+      <w:r>
+        <w:t>v2&gt;v1</w:t>
+      </w:r>
+      <w:r>
+        <w:t>)</w:t>
+      </w:r>
+    </w:p>
+    <w:p>
+      <w:pPr>
+        <w:pStyle w:val="code"/>
+      </w:pPr>
+      <w:r>
+        <w:t>{</w:t>
+      </w:r>
+    </w:p>
+    <w:p>
+      <w:pPr>
+        <w:pStyle w:val="code"/>
+      </w:pPr>
+      <w:r>
+        <w:rPr>
+          <w:b/>
+        </w:rPr>
+        <w:tab/>
+      </w:r>
+      <w:proofErr w:type="gramStart"/>
+      <w:r>
+        <w:t>diff</w:t>
+      </w:r>
       <w:proofErr w:type="gramEnd"/>
       <w:r>
-        <w:t>“v1 is bigger”);</w:t>
+        <w:t xml:space="preserve"> = v2 – v1;</w:t>
       </w:r>
     </w:p>
     <w:p>
@@ -5320,163 +5364,60 @@
       </w:pPr>
       <w:r>
         <w:tab/>
-      </w:r>
-      <w:proofErr w:type="spellStart"/>
+        <w:t>System.out.println (“v2 is bigger”);</w:t>
+      </w:r>
+    </w:p>
+    <w:p>
+      <w:pPr>
+        <w:pStyle w:val="code"/>
+      </w:pPr>
+      <w:r>
+        <w:tab/>
+        <w:t>System.out.println (diff);</w:t>
+      </w:r>
+    </w:p>
+    <w:p>
+      <w:pPr>
+        <w:pStyle w:val="code"/>
+      </w:pPr>
+      <w:r>
+        <w:t>}</w:t>
+      </w:r>
+    </w:p>
+    <w:p>
+      <w:pPr>
+        <w:pStyle w:val="code"/>
+        <w:rPr>
+          <w:b/>
+        </w:rPr>
+      </w:pPr>
       <w:proofErr w:type="gramStart"/>
       <w:r>
-        <w:t>System.out.println</w:t>
-      </w:r>
-      <w:proofErr w:type="spellEnd"/>
-      <w:r>
-        <w:t>(</w:t>
+        <w:rPr>
+          <w:b/>
+        </w:rPr>
+        <w:t>else</w:t>
       </w:r>
       <w:proofErr w:type="gramEnd"/>
       <w:r>
-        <w:t>diff);</w:t>
-      </w:r>
-    </w:p>
-    <w:p>
-      <w:pPr>
-        <w:pStyle w:val="code"/>
-      </w:pPr>
-      <w:r>
-        <w:t>}</w:t>
-      </w:r>
-    </w:p>
-    <w:p>
-      <w:pPr>
-        <w:pStyle w:val="code"/>
-      </w:pPr>
-      <w:proofErr w:type="gramStart"/>
-      <w:r>
         <w:rPr>
           <w:b/>
         </w:rPr>
-        <w:t>else</w:t>
-      </w:r>
-      <w:proofErr w:type="gramEnd"/>
+        <w:t xml:space="preserve"> </w:t>
+      </w:r>
+    </w:p>
+    <w:p>
+      <w:pPr>
+        <w:pStyle w:val="code"/>
+      </w:pPr>
       <w:r>
         <w:rPr>
           <w:b/>
         </w:rPr>
-        <w:t xml:space="preserve"> if </w:t>
-      </w:r>
-      <w:r>
-        <w:t>(</w:t>
-      </w:r>
-      <w:r>
-        <w:t>v2&gt;v1</w:t>
-      </w:r>
-      <w:r>
-        <w:t>)</w:t>
-      </w:r>
-    </w:p>
-    <w:p>
-      <w:pPr>
-        <w:pStyle w:val="code"/>
-      </w:pPr>
-      <w:r>
-        <w:t>{</w:t>
-      </w:r>
-    </w:p>
-    <w:p>
-      <w:pPr>
-        <w:pStyle w:val="code"/>
-      </w:pPr>
-      <w:r>
-        <w:rPr>
-          <w:b/>
-        </w:rPr>
         <w:tab/>
       </w:r>
-      <w:proofErr w:type="gramStart"/>
-      <w:r>
-        <w:t>diff</w:t>
-      </w:r>
-      <w:proofErr w:type="gramEnd"/>
-      <w:r>
-        <w:t xml:space="preserve"> = v2 – v1;</w:t>
-      </w:r>
-    </w:p>
-    <w:p>
-      <w:pPr>
-        <w:pStyle w:val="code"/>
-      </w:pPr>
-      <w:r>
-        <w:tab/>
-      </w:r>
-      <w:proofErr w:type="spellStart"/>
-      <w:r>
-        <w:t>System.out.println</w:t>
-      </w:r>
-      <w:proofErr w:type="spellEnd"/>
-      <w:r>
-        <w:t xml:space="preserve"> (“v2 is bigger”);</w:t>
-      </w:r>
-    </w:p>
-    <w:p>
-      <w:pPr>
-        <w:pStyle w:val="code"/>
-      </w:pPr>
-      <w:r>
-        <w:tab/>
-      </w:r>
-      <w:proofErr w:type="spellStart"/>
-      <w:r>
-        <w:t>System.out.println</w:t>
-      </w:r>
-      <w:proofErr w:type="spellEnd"/>
-      <w:r>
-        <w:t xml:space="preserve"> (diff);</w:t>
-      </w:r>
-    </w:p>
-    <w:p>
-      <w:pPr>
-        <w:pStyle w:val="code"/>
-      </w:pPr>
-      <w:r>
-        <w:t>}</w:t>
-      </w:r>
-    </w:p>
-    <w:p>
-      <w:pPr>
-        <w:pStyle w:val="code"/>
-        <w:rPr>
-          <w:b/>
-        </w:rPr>
-      </w:pPr>
-      <w:proofErr w:type="gramStart"/>
-      <w:r>
-        <w:rPr>
-          <w:b/>
-        </w:rPr>
-        <w:t>else</w:t>
-      </w:r>
-      <w:proofErr w:type="gramEnd"/>
-      <w:r>
-        <w:rPr>
-          <w:b/>
-        </w:rPr>
-        <w:t xml:space="preserve"> </w:t>
-      </w:r>
-    </w:p>
-    <w:p>
-      <w:pPr>
-        <w:pStyle w:val="code"/>
-      </w:pPr>
-      <w:r>
-        <w:rPr>
-          <w:b/>
-        </w:rPr>
-        <w:tab/>
-      </w:r>
-      <w:proofErr w:type="spellStart"/>
-      <w:r>
-        <w:t>System.out.println</w:t>
-      </w:r>
-      <w:proofErr w:type="spellEnd"/>
-      <w:r>
-        <w:t xml:space="preserve"> (“v1 and v2 are equal”);</w:t>
+      <w:r>
+        <w:t>System.out.println (“v1 and v2 are equal”);</w:t>
       </w:r>
     </w:p>
     <w:p>
@@ -6019,40 +5960,23 @@
       </w:pPr>
       <w:r>
         <w:tab/>
-      </w:r>
-      <w:proofErr w:type="spellStart"/>
-      <w:r>
-        <w:t>System.out.println</w:t>
-      </w:r>
-      <w:proofErr w:type="spellEnd"/>
-      <w:r>
-        <w:t xml:space="preserve"> (“Crowded!”);</w:t>
-      </w:r>
-    </w:p>
-    <w:p>
-      <w:pPr>
-        <w:pStyle w:val="code"/>
-      </w:pPr>
-      <w:proofErr w:type="spellStart"/>
-      <w:r>
-        <w:t>System.out.println</w:t>
-      </w:r>
-      <w:proofErr w:type="spellEnd"/>
-      <w:r>
-        <w:t xml:space="preserve"> ();</w:t>
-      </w:r>
-    </w:p>
-    <w:p>
-      <w:pPr>
-        <w:pStyle w:val="code"/>
-      </w:pPr>
-      <w:proofErr w:type="spellStart"/>
-      <w:r>
-        <w:t>System.out.println</w:t>
-      </w:r>
-      <w:proofErr w:type="spellEnd"/>
-      <w:r>
-        <w:t xml:space="preserve"> (“*** end program ***”);</w:t>
+        <w:t>System.out.println (“Crowded!”);</w:t>
+      </w:r>
+    </w:p>
+    <w:p>
+      <w:pPr>
+        <w:pStyle w:val="code"/>
+      </w:pPr>
+      <w:r>
+        <w:t>System.out.println ();</w:t>
+      </w:r>
+    </w:p>
+    <w:p>
+      <w:pPr>
+        <w:pStyle w:val="code"/>
+      </w:pPr>
+      <w:r>
+        <w:t>System.out.println (“*** end program ***”);</w:t>
       </w:r>
     </w:p>
     <w:p>
@@ -6610,8 +6534,6 @@
         </w:rPr>
         <w:t>int</w:t>
       </w:r>
-      <w:bookmarkStart w:id="0" w:name="_GoBack"/>
-      <w:bookmarkEnd w:id="0"/>
       <w:proofErr w:type="gramEnd"/>
       <w:r>
         <w:rPr>
@@ -6803,19 +6725,53 @@
       </w:r>
     </w:p>
     <w:p>
+      <w:pPr>
+        <w:pStyle w:val="ListParagraph"/>
+        <w:numPr>
+          <w:ilvl w:val="0"/>
+          <w:numId w:val="12"/>
+        </w:numPr>
+      </w:pPr>
       <w:r>
         <w:t>Condition is checked at the end of the loop.</w:t>
       </w:r>
     </w:p>
     <w:p>
       <w:pPr>
+        <w:pStyle w:val="ListParagraph"/>
+        <w:numPr>
+          <w:ilvl w:val="0"/>
+          <w:numId w:val="12"/>
+        </w:numPr>
+      </w:pPr>
+      <w:r>
+        <w:t xml:space="preserve">Statements always execute </w:t>
+      </w:r>
+      <w:r>
+        <w:t>at least</w:t>
+      </w:r>
+      <w:r>
+        <w:t xml:space="preserve"> once.</w:t>
+      </w:r>
+    </w:p>
+    <w:p>
+      <w:pPr>
         <w:pStyle w:val="code"/>
       </w:pPr>
       <w:proofErr w:type="gramStart"/>
       <w:r>
-        <w:t>do{</w:t>
+        <w:t>d</w:t>
+      </w:r>
+      <w:r>
+        <w:t>o</w:t>
       </w:r>
       <w:proofErr w:type="gramEnd"/>
+      <w:r>
+        <w:t xml:space="preserve"> </w:t>
+      </w:r>
+      <w:r>
+        <w:t>{</w:t>
+      </w:r>
     </w:p>
     <w:p>
       <w:pPr>
@@ -6824,58 +6780,699 @@
       <w:r>
         <w:tab/>
       </w:r>
+      <w:r>
+        <w:t>Statement</w:t>
+      </w:r>
+      <w:r>
+        <w:t>;</w:t>
+      </w:r>
+    </w:p>
+    <w:p>
+      <w:pPr>
+        <w:pStyle w:val="code"/>
+      </w:pPr>
+      <w:r>
+        <w:t>}</w:t>
+      </w:r>
+      <w:r>
+        <w:t xml:space="preserve"> while (</w:t>
+      </w:r>
+      <w:r>
+        <w:t>condition)</w:t>
+      </w:r>
+    </w:p>
+    <w:p>
+      <w:pPr>
+        <w:pStyle w:val="Heading3"/>
+      </w:pPr>
+      <w:r>
+        <w:t>For</w:t>
+      </w:r>
+      <w:r>
+        <w:t xml:space="preserve"> loop</w:t>
+      </w:r>
+    </w:p>
+    <w:p>
+      <w:r>
+        <w:t>Repeatedly executes a statement as long as the condition is true.</w:t>
+      </w:r>
+    </w:p>
+    <w:p>
+      <w:pPr>
+        <w:pStyle w:val="ListParagraph"/>
+        <w:numPr>
+          <w:ilvl w:val="0"/>
+          <w:numId w:val="13"/>
+        </w:numPr>
+      </w:pPr>
+      <w:r>
+        <w:t>Condition checked at loop start.</w:t>
+      </w:r>
+    </w:p>
+    <w:p>
+      <w:pPr>
+        <w:pStyle w:val="ListParagraph"/>
+        <w:numPr>
+          <w:ilvl w:val="0"/>
+          <w:numId w:val="13"/>
+        </w:numPr>
+      </w:pPr>
+      <w:r>
+        <w:t>Provides simplified notation for loop</w:t>
+      </w:r>
+    </w:p>
+    <w:p>
+      <w:pPr>
+        <w:pStyle w:val="code"/>
+      </w:pPr>
       <w:proofErr w:type="gramStart"/>
       <w:r>
+        <w:t>for</w:t>
+      </w:r>
+      <w:proofErr w:type="gramEnd"/>
+      <w:r>
+        <w:t xml:space="preserve"> (</w:t>
+      </w:r>
+      <w:r>
+        <w:rPr>
+          <w:color w:val="ED7D31" w:themeColor="accent2"/>
+        </w:rPr>
+        <w:t>initialize</w:t>
+      </w:r>
+      <w:r>
+        <w:rPr>
+          <w:color w:val="000000" w:themeColor="text1"/>
+        </w:rPr>
+        <w:t xml:space="preserve">; </w:t>
+      </w:r>
+      <w:r>
+        <w:rPr>
+          <w:color w:val="5B9BD5" w:themeColor="accent1"/>
+        </w:rPr>
+        <w:t>condition</w:t>
+      </w:r>
+      <w:r>
+        <w:rPr>
+          <w:color w:val="auto"/>
+        </w:rPr>
+        <w:t xml:space="preserve">; </w:t>
+      </w:r>
+      <w:r>
+        <w:rPr>
+          <w:color w:val="7030A0"/>
+        </w:rPr>
+        <w:t>update</w:t>
+      </w:r>
+      <w:r>
+        <w:t>)</w:t>
+      </w:r>
+    </w:p>
+    <w:p>
+      <w:pPr>
+        <w:pStyle w:val="code"/>
+        <w:rPr>
+          <w:color w:val="70AD47" w:themeColor="accent6"/>
+        </w:rPr>
+      </w:pPr>
+      <w:proofErr w:type="gramStart"/>
+      <w:r>
+        <w:rPr>
+          <w:color w:val="70AD47" w:themeColor="accent6"/>
+        </w:rPr>
         <w:t>statement</w:t>
       </w:r>
       <w:proofErr w:type="gramEnd"/>
       <w:r>
+        <w:rPr>
+          <w:color w:val="70AD47" w:themeColor="accent6"/>
+        </w:rPr>
         <w:t>;</w:t>
       </w:r>
     </w:p>
     <w:p>
       <w:pPr>
+        <w:pStyle w:val="Heading6"/>
+      </w:pPr>
+      <w:proofErr w:type="spellStart"/>
+      <w:r>
+        <w:t>Eg</w:t>
+      </w:r>
+      <w:proofErr w:type="spellEnd"/>
+    </w:p>
+    <w:p>
+      <w:pPr>
         <w:pStyle w:val="code"/>
       </w:pPr>
       <w:proofErr w:type="gramStart"/>
       <w:r>
-        <w:t>}while</w:t>
+        <w:t>for</w:t>
       </w:r>
       <w:proofErr w:type="gramEnd"/>
       <w:r>
-        <w:t>(condition)</w:t>
-      </w:r>
-    </w:p>
-    <w:p>
-      <w:pPr>
-        <w:pStyle w:val="code"/>
-      </w:pPr>
-    </w:p>
-    <w:p>
-      <w:pPr>
-        <w:ind w:left="360"/>
-      </w:pPr>
-    </w:p>
-    <w:p/>
-    <w:p>
-      <w:pPr>
-        <w:pStyle w:val="code"/>
-      </w:pPr>
-    </w:p>
-    <w:p>
-      <w:pPr>
+        <w:t xml:space="preserve"> (</w:t>
+      </w:r>
+      <w:r>
+        <w:rPr>
+          <w:color w:val="ED7D31" w:themeColor="accent2"/>
+        </w:rPr>
+        <w:t>int iVal = 0</w:t>
+      </w:r>
+      <w:r>
+        <w:rPr>
+          <w:color w:val="000000" w:themeColor="text1"/>
+        </w:rPr>
+        <w:t xml:space="preserve">; </w:t>
+      </w:r>
+      <w:r>
+        <w:rPr>
+          <w:color w:val="5B9BD5" w:themeColor="accent1"/>
+        </w:rPr>
+        <w:t>iVal &lt; 100</w:t>
+      </w:r>
+      <w:r>
+        <w:rPr>
+          <w:color w:val="auto"/>
+        </w:rPr>
+        <w:t xml:space="preserve">; </w:t>
+      </w:r>
+      <w:r>
         <w:rPr>
           <w:color w:val="7030A0"/>
         </w:rPr>
-      </w:pPr>
-    </w:p>
-    <w:p/>
-    <w:p/>
-    <w:p/>
-    <w:p/>
-    <w:p/>
-    <w:p/>
-    <w:p/>
+        <w:t>iVal++</w:t>
+      </w:r>
+      <w:r>
+        <w:t>)</w:t>
+      </w:r>
+    </w:p>
+    <w:p>
+      <w:pPr>
+        <w:pStyle w:val="code"/>
+        <w:rPr>
+          <w:color w:val="auto"/>
+        </w:rPr>
+      </w:pPr>
+      <w:proofErr w:type="gramStart"/>
+      <w:r>
+        <w:rPr>
+          <w:color w:val="auto"/>
+        </w:rPr>
+        <w:t>System.out.println(</w:t>
+      </w:r>
+      <w:proofErr w:type="gramEnd"/>
+      <w:r>
+        <w:rPr>
+          <w:color w:val="auto"/>
+        </w:rPr>
+        <w:t>iVal)</w:t>
+      </w:r>
+      <w:r>
+        <w:rPr>
+          <w:color w:val="auto"/>
+        </w:rPr>
+        <w:t>;</w:t>
+      </w:r>
+    </w:p>
+    <w:p>
+      <w:pPr>
+        <w:pStyle w:val="Heading2"/>
+      </w:pPr>
+      <w:r>
+        <w:t>Arrays</w:t>
+      </w:r>
+    </w:p>
+    <w:p>
+      <w:pPr>
+        <w:pStyle w:val="ListParagraph"/>
+        <w:numPr>
+          <w:ilvl w:val="0"/>
+          <w:numId w:val="14"/>
+        </w:numPr>
+      </w:pPr>
+      <w:r>
+        <w:t>Provides an ordered collection of elements.</w:t>
+      </w:r>
+    </w:p>
+    <w:p>
+      <w:pPr>
+        <w:pStyle w:val="ListParagraph"/>
+        <w:numPr>
+          <w:ilvl w:val="0"/>
+          <w:numId w:val="15"/>
+        </w:numPr>
+      </w:pPr>
+      <w:r>
+        <w:t>Each element accessed via an index</w:t>
+      </w:r>
+    </w:p>
+    <w:p>
+      <w:pPr>
+        <w:pStyle w:val="ListParagraph"/>
+        <w:numPr>
+          <w:ilvl w:val="0"/>
+          <w:numId w:val="15"/>
+        </w:numPr>
+      </w:pPr>
+      <w:r>
+        <w:lastRenderedPageBreak/>
+        <w:t>Indexes run from 0 to 1 less than number of elements</w:t>
+      </w:r>
+    </w:p>
+    <w:p>
+      <w:pPr>
+        <w:pStyle w:val="ListParagraph"/>
+        <w:numPr>
+          <w:ilvl w:val="0"/>
+          <w:numId w:val="15"/>
+        </w:numPr>
+      </w:pPr>
+      <w:r>
+        <w:t>Number of elements can be found via array’s length value</w:t>
+      </w:r>
+    </w:p>
+    <w:p>
+      <w:pPr>
+        <w:pStyle w:val="Heading2"/>
+      </w:pPr>
+      <w:r>
+        <w:t>For-each Loop</w:t>
+      </w:r>
+    </w:p>
+    <w:p>
+      <w:pPr>
+        <w:pStyle w:val="ListParagraph"/>
+        <w:numPr>
+          <w:ilvl w:val="0"/>
+          <w:numId w:val="14"/>
+        </w:numPr>
+      </w:pPr>
+      <w:r>
+        <w:t>Executes a statement once for each member in an array.</w:t>
+      </w:r>
+    </w:p>
+    <w:p>
+      <w:pPr>
+        <w:pStyle w:val="ListParagraph"/>
+        <w:numPr>
+          <w:ilvl w:val="0"/>
+          <w:numId w:val="16"/>
+        </w:numPr>
+      </w:pPr>
+      <w:r>
+        <w:t>Handles getting collection length.</w:t>
+      </w:r>
+    </w:p>
+    <w:p>
+      <w:pPr>
+        <w:pStyle w:val="ListParagraph"/>
+        <w:numPr>
+          <w:ilvl w:val="0"/>
+          <w:numId w:val="16"/>
+        </w:numPr>
+      </w:pPr>
+      <w:r>
+        <w:t>Handles accessing each value.</w:t>
+      </w:r>
+    </w:p>
+    <w:p>
+      <w:pPr>
+        <w:pStyle w:val="code"/>
+      </w:pPr>
+      <w:proofErr w:type="gramStart"/>
+      <w:r>
+        <w:t>for</w:t>
+      </w:r>
+      <w:proofErr w:type="gramEnd"/>
+      <w:r>
+        <w:t xml:space="preserve"> (</w:t>
+      </w:r>
+      <w:r>
+        <w:rPr>
+          <w:color w:val="ED7D31" w:themeColor="accent2"/>
+        </w:rPr>
+        <w:t>loop-variable-declaration</w:t>
+      </w:r>
+      <w:r>
+        <w:t xml:space="preserve">: </w:t>
+      </w:r>
+      <w:r>
+        <w:rPr>
+          <w:color w:val="7030A0"/>
+        </w:rPr>
+        <w:t>array</w:t>
+      </w:r>
+      <w:r>
+        <w:t>)</w:t>
+      </w:r>
+    </w:p>
+    <w:p>
+      <w:pPr>
+        <w:pStyle w:val="code"/>
+      </w:pPr>
+      <w:r>
+        <w:tab/>
+      </w:r>
+      <w:proofErr w:type="gramStart"/>
+      <w:r>
+        <w:rPr>
+          <w:color w:val="70AD47" w:themeColor="accent6"/>
+        </w:rPr>
+        <w:t>statement</w:t>
+      </w:r>
+      <w:proofErr w:type="gramEnd"/>
+      <w:r>
+        <w:t>;</w:t>
+      </w:r>
+      <w:r>
+        <w:tab/>
+      </w:r>
+    </w:p>
+    <w:p>
+      <w:pPr>
+        <w:pStyle w:val="code"/>
+        <w:ind w:left="0"/>
+      </w:pPr>
+    </w:p>
+    <w:p>
+      <w:pPr>
+        <w:pStyle w:val="Heading2"/>
+      </w:pPr>
+      <w:r>
+        <w:t>Switch</w:t>
+      </w:r>
+    </w:p>
+    <w:p>
+      <w:r>
+        <w:t xml:space="preserve">Transfer control to a statement </w:t>
+      </w:r>
+      <w:r>
+        <w:t>based on a value.</w:t>
+      </w:r>
+    </w:p>
+    <w:p>
+      <w:pPr>
+        <w:pStyle w:val="ListParagraph"/>
+        <w:numPr>
+          <w:ilvl w:val="0"/>
+          <w:numId w:val="17"/>
+        </w:numPr>
+      </w:pPr>
+      <w:r>
+        <w:t>Simplifies testing against multiple possible values.</w:t>
+      </w:r>
+    </w:p>
+    <w:p>
+      <w:pPr>
+        <w:pStyle w:val="ListParagraph"/>
+        <w:numPr>
+          <w:ilvl w:val="0"/>
+          <w:numId w:val="17"/>
+        </w:numPr>
+      </w:pPr>
+      <w:r>
+        <w:t>Only primitive types supported are char and int.</w:t>
+      </w:r>
+    </w:p>
+    <w:p>
+      <w:pPr>
+        <w:pStyle w:val="ListParagraph"/>
+        <w:numPr>
+          <w:ilvl w:val="0"/>
+          <w:numId w:val="17"/>
+        </w:numPr>
+      </w:pPr>
+      <w:r>
+        <w:t>A match can execute more than one statement.</w:t>
+      </w:r>
+    </w:p>
+    <w:p>
+      <w:pPr>
+        <w:pStyle w:val="ListParagraph"/>
+        <w:numPr>
+          <w:ilvl w:val="0"/>
+          <w:numId w:val="17"/>
+        </w:numPr>
+      </w:pPr>
+      <w:r>
+        <w:t>Use break to avoid “falling through”.</w:t>
+      </w:r>
+    </w:p>
+    <w:p>
+      <w:pPr>
+        <w:pStyle w:val="ListParagraph"/>
+        <w:numPr>
+          <w:ilvl w:val="0"/>
+          <w:numId w:val="17"/>
+        </w:numPr>
+      </w:pPr>
+      <w:r>
+        <w:t>Can optionally include default to handle any unmatched values.</w:t>
+      </w:r>
+    </w:p>
+    <w:p>
+      <w:pPr>
+        <w:pStyle w:val="code"/>
+      </w:pPr>
+      <w:proofErr w:type="gramStart"/>
+      <w:r>
+        <w:t>int</w:t>
+      </w:r>
+      <w:proofErr w:type="gramEnd"/>
+      <w:r>
+        <w:t xml:space="preserve"> iVal = 10;</w:t>
+      </w:r>
+    </w:p>
+    <w:p>
+      <w:pPr>
+        <w:pStyle w:val="code"/>
+      </w:pPr>
+      <w:proofErr w:type="gramStart"/>
+      <w:r>
+        <w:t>switch</w:t>
+      </w:r>
+      <w:proofErr w:type="gramEnd"/>
+      <w:r>
+        <w:t xml:space="preserve"> (iVal % 2){</w:t>
+      </w:r>
+    </w:p>
+    <w:p>
+      <w:pPr>
+        <w:pStyle w:val="code"/>
+      </w:pPr>
+      <w:r>
+        <w:tab/>
+      </w:r>
+      <w:proofErr w:type="gramStart"/>
+      <w:r>
+        <w:t>case</w:t>
+      </w:r>
+      <w:proofErr w:type="gramEnd"/>
+      <w:r>
+        <w:t xml:space="preserve"> 0:</w:t>
+      </w:r>
+    </w:p>
+    <w:p>
+      <w:pPr>
+        <w:pStyle w:val="code"/>
+      </w:pPr>
+      <w:r>
+        <w:tab/>
+      </w:r>
+      <w:r>
+        <w:tab/>
+        <w:t>System.out.println (iVal);</w:t>
+      </w:r>
+    </w:p>
+    <w:p>
+      <w:pPr>
+        <w:pStyle w:val="code"/>
+      </w:pPr>
+      <w:r>
+        <w:tab/>
+      </w:r>
+      <w:r>
+        <w:tab/>
+      </w:r>
+      <w:r>
+        <w:t>System.out.println</w:t>
+      </w:r>
+      <w:r>
+        <w:t xml:space="preserve"> </w:t>
+      </w:r>
+      <w:r>
+        <w:t>(</w:t>
+      </w:r>
+      <w:r>
+        <w:t>“is even”</w:t>
+      </w:r>
+      <w:r>
+        <w:t>);</w:t>
+      </w:r>
+    </w:p>
+    <w:p>
+      <w:pPr>
+        <w:pStyle w:val="code"/>
+      </w:pPr>
+      <w:r>
+        <w:tab/>
+      </w:r>
+      <w:r>
+        <w:tab/>
+      </w:r>
+      <w:proofErr w:type="gramStart"/>
+      <w:r>
+        <w:t>break</w:t>
+      </w:r>
+      <w:proofErr w:type="gramEnd"/>
+      <w:r>
+        <w:t>;</w:t>
+      </w:r>
+    </w:p>
+    <w:p>
+      <w:pPr>
+        <w:pStyle w:val="code"/>
+      </w:pPr>
+      <w:r>
+        <w:tab/>
+      </w:r>
+      <w:proofErr w:type="gramStart"/>
+      <w:r>
+        <w:t>c</w:t>
+      </w:r>
+      <w:r>
+        <w:t>ase</w:t>
+      </w:r>
+      <w:proofErr w:type="gramEnd"/>
+      <w:r>
+        <w:t xml:space="preserve"> 1:</w:t>
+      </w:r>
+    </w:p>
+    <w:p>
+      <w:pPr>
+        <w:pStyle w:val="code"/>
+      </w:pPr>
+      <w:r>
+        <w:tab/>
+      </w:r>
+      <w:r>
+        <w:tab/>
+        <w:t>System.out.println (iVal);</w:t>
+      </w:r>
+    </w:p>
+    <w:p>
+      <w:pPr>
+        <w:pStyle w:val="code"/>
+      </w:pPr>
+      <w:r>
+        <w:tab/>
+      </w:r>
+      <w:r>
+        <w:tab/>
+        <w:t xml:space="preserve">System.out.println (“is </w:t>
+      </w:r>
+      <w:r>
+        <w:t>odd</w:t>
+      </w:r>
+      <w:r>
+        <w:t>”);</w:t>
+      </w:r>
+      <w:r>
+        <w:t xml:space="preserve"> </w:t>
+      </w:r>
+    </w:p>
+    <w:p>
+      <w:pPr>
+        <w:pStyle w:val="code"/>
+      </w:pPr>
+      <w:r>
+        <w:tab/>
+      </w:r>
+      <w:r>
+        <w:tab/>
+      </w:r>
+      <w:proofErr w:type="gramStart"/>
+      <w:r>
+        <w:t>break</w:t>
+      </w:r>
+      <w:proofErr w:type="gramEnd"/>
+      <w:r>
+        <w:t>;</w:t>
+      </w:r>
+    </w:p>
+    <w:p>
+      <w:pPr>
+        <w:pStyle w:val="code"/>
+      </w:pPr>
+      <w:r>
+        <w:tab/>
+      </w:r>
+      <w:proofErr w:type="gramStart"/>
+      <w:r>
+        <w:t>default</w:t>
+      </w:r>
+      <w:proofErr w:type="gramEnd"/>
+      <w:r>
+        <w:t>:</w:t>
+      </w:r>
+    </w:p>
+    <w:p>
+      <w:pPr>
+        <w:pStyle w:val="code"/>
+        <w:ind w:left="1440" w:firstLine="720"/>
+      </w:pPr>
+      <w:r>
+        <w:t>System.out.println (“</w:t>
+      </w:r>
+      <w:r>
+        <w:t>oops it broke</w:t>
+      </w:r>
+      <w:r>
+        <w:t>”);</w:t>
+      </w:r>
+      <w:r>
+        <w:t xml:space="preserve"> </w:t>
+      </w:r>
+    </w:p>
+    <w:p>
+      <w:pPr>
+        <w:pStyle w:val="code"/>
+      </w:pPr>
+      <w:r>
+        <w:tab/>
+      </w:r>
+      <w:r>
+        <w:tab/>
+      </w:r>
+      <w:proofErr w:type="gramStart"/>
+      <w:r>
+        <w:t>break</w:t>
+      </w:r>
+      <w:proofErr w:type="gramEnd"/>
+      <w:r>
+        <w:t>;</w:t>
+      </w:r>
+      <w:r>
+        <w:t xml:space="preserve"> </w:t>
+      </w:r>
+      <w:r>
+        <w:rPr>
+          <w:rStyle w:val="commentsChar"/>
+        </w:rPr>
+        <w:t>//not required but considered good programming practice</w:t>
+      </w:r>
+    </w:p>
+    <w:p>
+      <w:pPr>
+        <w:pStyle w:val="code"/>
+      </w:pPr>
+      <w:r>
+        <w:t>}</w:t>
+      </w:r>
+    </w:p>
+    <w:p>
+      <w:bookmarkStart w:id="0" w:name="_GoBack"/>
+      <w:bookmarkEnd w:id="0"/>
+    </w:p>
     <w:sectPr>
       <w:pgSz w:w="12240" w:h="15840"/>
       <w:pgMar w:top="1440" w:right="1440" w:bottom="1440" w:left="1440" w:header="720" w:footer="720" w:gutter="0"/>
@@ -7200,6 +7797,231 @@
     </w:lvl>
   </w:abstractNum>
   <w:abstractNum w:abstractNumId="3" w15:restartNumberingAfterBreak="0">
+    <w:nsid w:val="0F974709"/>
+    <w:multiLevelType w:val="hybridMultilevel"/>
+    <w:tmpl w:val="C12AE482"/>
+    <w:lvl w:ilvl="0" w:tplc="04090001">
+      <w:start w:val="1"/>
+      <w:numFmt w:val="bullet"/>
+      <w:lvlText w:val=""/>
+      <w:lvlJc w:val="left"/>
+      <w:pPr>
+        <w:ind w:left="720" w:hanging="360"/>
+      </w:pPr>
+      <w:rPr>
+        <w:rFonts w:ascii="Symbol" w:hAnsi="Symbol" w:hint="default"/>
+      </w:rPr>
+    </w:lvl>
+    <w:lvl w:ilvl="1" w:tplc="04090003" w:tentative="1">
+      <w:start w:val="1"/>
+      <w:numFmt w:val="bullet"/>
+      <w:lvlText w:val="o"/>
+      <w:lvlJc w:val="left"/>
+      <w:pPr>
+        <w:ind w:left="1440" w:hanging="360"/>
+      </w:pPr>
+      <w:rPr>
+        <w:rFonts w:ascii="Courier New" w:hAnsi="Courier New" w:cs="Courier New" w:hint="default"/>
+      </w:rPr>
+    </w:lvl>
+    <w:lvl w:ilvl="2" w:tplc="04090005" w:tentative="1">
+      <w:start w:val="1"/>
+      <w:numFmt w:val="bullet"/>
+      <w:lvlText w:val=""/>
+      <w:lvlJc w:val="left"/>
+      <w:pPr>
+        <w:ind w:left="2160" w:hanging="360"/>
+      </w:pPr>
+      <w:rPr>
+        <w:rFonts w:ascii="Wingdings" w:hAnsi="Wingdings" w:hint="default"/>
+      </w:rPr>
+    </w:lvl>
+    <w:lvl w:ilvl="3" w:tplc="04090001" w:tentative="1">
+      <w:start w:val="1"/>
+      <w:numFmt w:val="bullet"/>
+      <w:lvlText w:val=""/>
+      <w:lvlJc w:val="left"/>
+      <w:pPr>
+        <w:ind w:left="2880" w:hanging="360"/>
+      </w:pPr>
+      <w:rPr>
+        <w:rFonts w:ascii="Symbol" w:hAnsi="Symbol" w:hint="default"/>
+      </w:rPr>
+    </w:lvl>
+    <w:lvl w:ilvl="4" w:tplc="04090003" w:tentative="1">
+      <w:start w:val="1"/>
+      <w:numFmt w:val="bullet"/>
+      <w:lvlText w:val="o"/>
+      <w:lvlJc w:val="left"/>
+      <w:pPr>
+        <w:ind w:left="3600" w:hanging="360"/>
+      </w:pPr>
+      <w:rPr>
+        <w:rFonts w:ascii="Courier New" w:hAnsi="Courier New" w:cs="Courier New" w:hint="default"/>
+      </w:rPr>
+    </w:lvl>
+    <w:lvl w:ilvl="5" w:tplc="04090005" w:tentative="1">
+      <w:start w:val="1"/>
+      <w:numFmt w:val="bullet"/>
+      <w:lvlText w:val=""/>
+      <w:lvlJc w:val="left"/>
+      <w:pPr>
+        <w:ind w:left="4320" w:hanging="360"/>
+      </w:pPr>
+      <w:rPr>
+        <w:rFonts w:ascii="Wingdings" w:hAnsi="Wingdings" w:hint="default"/>
+      </w:rPr>
+    </w:lvl>
+    <w:lvl w:ilvl="6" w:tplc="04090001" w:tentative="1">
+      <w:start w:val="1"/>
+      <w:numFmt w:val="bullet"/>
+      <w:lvlText w:val=""/>
+      <w:lvlJc w:val="left"/>
+      <w:pPr>
+        <w:ind w:left="5040" w:hanging="360"/>
+      </w:pPr>
+      <w:rPr>
+        <w:rFonts w:ascii="Symbol" w:hAnsi="Symbol" w:hint="default"/>
+      </w:rPr>
+    </w:lvl>
+    <w:lvl w:ilvl="7" w:tplc="04090003" w:tentative="1">
+      <w:start w:val="1"/>
+      <w:numFmt w:val="bullet"/>
+      <w:lvlText w:val="o"/>
+      <w:lvlJc w:val="left"/>
+      <w:pPr>
+        <w:ind w:left="5760" w:hanging="360"/>
+      </w:pPr>
+      <w:rPr>
+        <w:rFonts w:ascii="Courier New" w:hAnsi="Courier New" w:cs="Courier New" w:hint="default"/>
+      </w:rPr>
+    </w:lvl>
+    <w:lvl w:ilvl="8" w:tplc="04090005" w:tentative="1">
+      <w:start w:val="1"/>
+      <w:numFmt w:val="bullet"/>
+      <w:lvlText w:val=""/>
+      <w:lvlJc w:val="left"/>
+      <w:pPr>
+        <w:ind w:left="6480" w:hanging="360"/>
+      </w:pPr>
+      <w:rPr>
+        <w:rFonts w:ascii="Wingdings" w:hAnsi="Wingdings" w:hint="default"/>
+      </w:rPr>
+    </w:lvl>
+  </w:abstractNum>
+  <w:abstractNum w:abstractNumId="4" w15:restartNumberingAfterBreak="0">
+    <w:nsid w:val="1EBB23F6"/>
+    <w:multiLevelType w:val="hybridMultilevel"/>
+    <w:tmpl w:val="8E7219CA"/>
+    <w:lvl w:ilvl="0" w:tplc="8C8EA99C">
+      <w:numFmt w:val="bullet"/>
+      <w:lvlText w:val="-"/>
+      <w:lvlJc w:val="left"/>
+      <w:pPr>
+        <w:ind w:left="720" w:hanging="360"/>
+      </w:pPr>
+      <w:rPr>
+        <w:rFonts w:ascii="Calibri" w:eastAsiaTheme="minorEastAsia" w:hAnsi="Calibri" w:cstheme="minorBidi" w:hint="default"/>
+      </w:rPr>
+    </w:lvl>
+    <w:lvl w:ilvl="1" w:tplc="04090003" w:tentative="1">
+      <w:start w:val="1"/>
+      <w:numFmt w:val="bullet"/>
+      <w:lvlText w:val="o"/>
+      <w:lvlJc w:val="left"/>
+      <w:pPr>
+        <w:ind w:left="1440" w:hanging="360"/>
+      </w:pPr>
+      <w:rPr>
+        <w:rFonts w:ascii="Courier New" w:hAnsi="Courier New" w:cs="Courier New" w:hint="default"/>
+      </w:rPr>
+    </w:lvl>
+    <w:lvl w:ilvl="2" w:tplc="04090005" w:tentative="1">
+      <w:start w:val="1"/>
+      <w:numFmt w:val="bullet"/>
+      <w:lvlText w:val=""/>
+      <w:lvlJc w:val="left"/>
+      <w:pPr>
+        <w:ind w:left="2160" w:hanging="360"/>
+      </w:pPr>
+      <w:rPr>
+        <w:rFonts w:ascii="Wingdings" w:hAnsi="Wingdings" w:hint="default"/>
+      </w:rPr>
+    </w:lvl>
+    <w:lvl w:ilvl="3" w:tplc="04090001" w:tentative="1">
+      <w:start w:val="1"/>
+      <w:numFmt w:val="bullet"/>
+      <w:lvlText w:val=""/>
+      <w:lvlJc w:val="left"/>
+      <w:pPr>
+        <w:ind w:left="2880" w:hanging="360"/>
+      </w:pPr>
+      <w:rPr>
+        <w:rFonts w:ascii="Symbol" w:hAnsi="Symbol" w:hint="default"/>
+      </w:rPr>
+    </w:lvl>
+    <w:lvl w:ilvl="4" w:tplc="04090003" w:tentative="1">
+      <w:start w:val="1"/>
+      <w:numFmt w:val="bullet"/>
+      <w:lvlText w:val="o"/>
+      <w:lvlJc w:val="left"/>
+      <w:pPr>
+        <w:ind w:left="3600" w:hanging="360"/>
+      </w:pPr>
+      <w:rPr>
+        <w:rFonts w:ascii="Courier New" w:hAnsi="Courier New" w:cs="Courier New" w:hint="default"/>
+      </w:rPr>
+    </w:lvl>
+    <w:lvl w:ilvl="5" w:tplc="04090005" w:tentative="1">
+      <w:start w:val="1"/>
+      <w:numFmt w:val="bullet"/>
+      <w:lvlText w:val=""/>
+      <w:lvlJc w:val="left"/>
+      <w:pPr>
+        <w:ind w:left="4320" w:hanging="360"/>
+      </w:pPr>
+      <w:rPr>
+        <w:rFonts w:ascii="Wingdings" w:hAnsi="Wingdings" w:hint="default"/>
+      </w:rPr>
+    </w:lvl>
+    <w:lvl w:ilvl="6" w:tplc="04090001" w:tentative="1">
+      <w:start w:val="1"/>
+      <w:numFmt w:val="bullet"/>
+      <w:lvlText w:val=""/>
+      <w:lvlJc w:val="left"/>
+      <w:pPr>
+        <w:ind w:left="5040" w:hanging="360"/>
+      </w:pPr>
+      <w:rPr>
+        <w:rFonts w:ascii="Symbol" w:hAnsi="Symbol" w:hint="default"/>
+      </w:rPr>
+    </w:lvl>
+    <w:lvl w:ilvl="7" w:tplc="04090003" w:tentative="1">
+      <w:start w:val="1"/>
+      <w:numFmt w:val="bullet"/>
+      <w:lvlText w:val="o"/>
+      <w:lvlJc w:val="left"/>
+      <w:pPr>
+        <w:ind w:left="5760" w:hanging="360"/>
+      </w:pPr>
+      <w:rPr>
+        <w:rFonts w:ascii="Courier New" w:hAnsi="Courier New" w:cs="Courier New" w:hint="default"/>
+      </w:rPr>
+    </w:lvl>
+    <w:lvl w:ilvl="8" w:tplc="04090005" w:tentative="1">
+      <w:start w:val="1"/>
+      <w:numFmt w:val="bullet"/>
+      <w:lvlText w:val=""/>
+      <w:lvlJc w:val="left"/>
+      <w:pPr>
+        <w:ind w:left="6480" w:hanging="360"/>
+      </w:pPr>
+      <w:rPr>
+        <w:rFonts w:ascii="Wingdings" w:hAnsi="Wingdings" w:hint="default"/>
+      </w:rPr>
+    </w:lvl>
+  </w:abstractNum>
+  <w:abstractNum w:abstractNumId="5" w15:restartNumberingAfterBreak="0">
     <w:nsid w:val="207676D9"/>
     <w:multiLevelType w:val="hybridMultilevel"/>
     <w:tmpl w:val="F82425E6"/>
@@ -7312,7 +8134,7 @@
       </w:rPr>
     </w:lvl>
   </w:abstractNum>
-  <w:abstractNum w:abstractNumId="4" w15:restartNumberingAfterBreak="0">
+  <w:abstractNum w:abstractNumId="6" w15:restartNumberingAfterBreak="0">
     <w:nsid w:val="282A1EB5"/>
     <w:multiLevelType w:val="hybridMultilevel"/>
     <w:tmpl w:val="3C1C6F34"/>
@@ -7398,7 +8220,7 @@
       </w:pPr>
     </w:lvl>
   </w:abstractNum>
-  <w:abstractNum w:abstractNumId="5" w15:restartNumberingAfterBreak="0">
+  <w:abstractNum w:abstractNumId="7" w15:restartNumberingAfterBreak="0">
     <w:nsid w:val="2C05645F"/>
     <w:multiLevelType w:val="hybridMultilevel"/>
     <w:tmpl w:val="ABB8305E"/>
@@ -7511,7 +8333,7 @@
       </w:rPr>
     </w:lvl>
   </w:abstractNum>
-  <w:abstractNum w:abstractNumId="6" w15:restartNumberingAfterBreak="0">
+  <w:abstractNum w:abstractNumId="8" w15:restartNumberingAfterBreak="0">
     <w:nsid w:val="36AC2A85"/>
     <w:multiLevelType w:val="hybridMultilevel"/>
     <w:tmpl w:val="3C1C6F34"/>
@@ -7597,7 +8419,7 @@
       </w:pPr>
     </w:lvl>
   </w:abstractNum>
-  <w:abstractNum w:abstractNumId="7" w15:restartNumberingAfterBreak="0">
+  <w:abstractNum w:abstractNumId="9" w15:restartNumberingAfterBreak="0">
     <w:nsid w:val="4D3946DE"/>
     <w:multiLevelType w:val="hybridMultilevel"/>
     <w:tmpl w:val="67B8596A"/>
@@ -7710,7 +8532,7 @@
       </w:rPr>
     </w:lvl>
   </w:abstractNum>
-  <w:abstractNum w:abstractNumId="8" w15:restartNumberingAfterBreak="0">
+  <w:abstractNum w:abstractNumId="10" w15:restartNumberingAfterBreak="0">
     <w:nsid w:val="56107E3D"/>
     <w:multiLevelType w:val="hybridMultilevel"/>
     <w:tmpl w:val="5EAA2602"/>
@@ -7823,7 +8645,119 @@
       </w:rPr>
     </w:lvl>
   </w:abstractNum>
-  <w:abstractNum w:abstractNumId="9" w15:restartNumberingAfterBreak="0">
+  <w:abstractNum w:abstractNumId="11" w15:restartNumberingAfterBreak="0">
+    <w:nsid w:val="561107B2"/>
+    <w:multiLevelType w:val="hybridMultilevel"/>
+    <w:tmpl w:val="B3DEC35E"/>
+    <w:lvl w:ilvl="0" w:tplc="8C8EA99C">
+      <w:numFmt w:val="bullet"/>
+      <w:lvlText w:val="-"/>
+      <w:lvlJc w:val="left"/>
+      <w:pPr>
+        <w:ind w:left="1440" w:hanging="360"/>
+      </w:pPr>
+      <w:rPr>
+        <w:rFonts w:ascii="Calibri" w:eastAsiaTheme="minorEastAsia" w:hAnsi="Calibri" w:cstheme="minorBidi" w:hint="default"/>
+      </w:rPr>
+    </w:lvl>
+    <w:lvl w:ilvl="1" w:tplc="04090003" w:tentative="1">
+      <w:start w:val="1"/>
+      <w:numFmt w:val="bullet"/>
+      <w:lvlText w:val="o"/>
+      <w:lvlJc w:val="left"/>
+      <w:pPr>
+        <w:ind w:left="2160" w:hanging="360"/>
+      </w:pPr>
+      <w:rPr>
+        <w:rFonts w:ascii="Courier New" w:hAnsi="Courier New" w:cs="Courier New" w:hint="default"/>
+      </w:rPr>
+    </w:lvl>
+    <w:lvl w:ilvl="2" w:tplc="04090005" w:tentative="1">
+      <w:start w:val="1"/>
+      <w:numFmt w:val="bullet"/>
+      <w:lvlText w:val=""/>
+      <w:lvlJc w:val="left"/>
+      <w:pPr>
+        <w:ind w:left="2880" w:hanging="360"/>
+      </w:pPr>
+      <w:rPr>
+        <w:rFonts w:ascii="Wingdings" w:hAnsi="Wingdings" w:hint="default"/>
+      </w:rPr>
+    </w:lvl>
+    <w:lvl w:ilvl="3" w:tplc="04090001" w:tentative="1">
+      <w:start w:val="1"/>
+      <w:numFmt w:val="bullet"/>
+      <w:lvlText w:val=""/>
+      <w:lvlJc w:val="left"/>
+      <w:pPr>
+        <w:ind w:left="3600" w:hanging="360"/>
+      </w:pPr>
+      <w:rPr>
+        <w:rFonts w:ascii="Symbol" w:hAnsi="Symbol" w:hint="default"/>
+      </w:rPr>
+    </w:lvl>
+    <w:lvl w:ilvl="4" w:tplc="04090003" w:tentative="1">
+      <w:start w:val="1"/>
+      <w:numFmt w:val="bullet"/>
+      <w:lvlText w:val="o"/>
+      <w:lvlJc w:val="left"/>
+      <w:pPr>
+        <w:ind w:left="4320" w:hanging="360"/>
+      </w:pPr>
+      <w:rPr>
+        <w:rFonts w:ascii="Courier New" w:hAnsi="Courier New" w:cs="Courier New" w:hint="default"/>
+      </w:rPr>
+    </w:lvl>
+    <w:lvl w:ilvl="5" w:tplc="04090005" w:tentative="1">
+      <w:start w:val="1"/>
+      <w:numFmt w:val="bullet"/>
+      <w:lvlText w:val=""/>
+      <w:lvlJc w:val="left"/>
+      <w:pPr>
+        <w:ind w:left="5040" w:hanging="360"/>
+      </w:pPr>
+      <w:rPr>
+        <w:rFonts w:ascii="Wingdings" w:hAnsi="Wingdings" w:hint="default"/>
+      </w:rPr>
+    </w:lvl>
+    <w:lvl w:ilvl="6" w:tplc="04090001" w:tentative="1">
+      <w:start w:val="1"/>
+      <w:numFmt w:val="bullet"/>
+      <w:lvlText w:val=""/>
+      <w:lvlJc w:val="left"/>
+      <w:pPr>
+        <w:ind w:left="5760" w:hanging="360"/>
+      </w:pPr>
+      <w:rPr>
+        <w:rFonts w:ascii="Symbol" w:hAnsi="Symbol" w:hint="default"/>
+      </w:rPr>
+    </w:lvl>
+    <w:lvl w:ilvl="7" w:tplc="04090003" w:tentative="1">
+      <w:start w:val="1"/>
+      <w:numFmt w:val="bullet"/>
+      <w:lvlText w:val="o"/>
+      <w:lvlJc w:val="left"/>
+      <w:pPr>
+        <w:ind w:left="6480" w:hanging="360"/>
+      </w:pPr>
+      <w:rPr>
+        <w:rFonts w:ascii="Courier New" w:hAnsi="Courier New" w:cs="Courier New" w:hint="default"/>
+      </w:rPr>
+    </w:lvl>
+    <w:lvl w:ilvl="8" w:tplc="04090005" w:tentative="1">
+      <w:start w:val="1"/>
+      <w:numFmt w:val="bullet"/>
+      <w:lvlText w:val=""/>
+      <w:lvlJc w:val="left"/>
+      <w:pPr>
+        <w:ind w:left="7200" w:hanging="360"/>
+      </w:pPr>
+      <w:rPr>
+        <w:rFonts w:ascii="Wingdings" w:hAnsi="Wingdings" w:hint="default"/>
+      </w:rPr>
+    </w:lvl>
+  </w:abstractNum>
+  <w:abstractNum w:abstractNumId="12" w15:restartNumberingAfterBreak="0">
     <w:nsid w:val="5AB17B67"/>
     <w:multiLevelType w:val="hybridMultilevel"/>
     <w:tmpl w:val="CA5CC2A8"/>
@@ -7909,10 +8843,346 @@
       </w:pPr>
     </w:lvl>
   </w:abstractNum>
-  <w:abstractNum w:abstractNumId="10" w15:restartNumberingAfterBreak="0">
+  <w:abstractNum w:abstractNumId="13" w15:restartNumberingAfterBreak="0">
+    <w:nsid w:val="64D50ACC"/>
+    <w:multiLevelType w:val="hybridMultilevel"/>
+    <w:tmpl w:val="EE327A32"/>
+    <w:lvl w:ilvl="0" w:tplc="8C8EA99C">
+      <w:numFmt w:val="bullet"/>
+      <w:lvlText w:val="-"/>
+      <w:lvlJc w:val="left"/>
+      <w:pPr>
+        <w:ind w:left="1440" w:hanging="360"/>
+      </w:pPr>
+      <w:rPr>
+        <w:rFonts w:ascii="Calibri" w:eastAsiaTheme="minorEastAsia" w:hAnsi="Calibri" w:cstheme="minorBidi" w:hint="default"/>
+      </w:rPr>
+    </w:lvl>
+    <w:lvl w:ilvl="1" w:tplc="04090003" w:tentative="1">
+      <w:start w:val="1"/>
+      <w:numFmt w:val="bullet"/>
+      <w:lvlText w:val="o"/>
+      <w:lvlJc w:val="left"/>
+      <w:pPr>
+        <w:ind w:left="2160" w:hanging="360"/>
+      </w:pPr>
+      <w:rPr>
+        <w:rFonts w:ascii="Courier New" w:hAnsi="Courier New" w:cs="Courier New" w:hint="default"/>
+      </w:rPr>
+    </w:lvl>
+    <w:lvl w:ilvl="2" w:tplc="04090005" w:tentative="1">
+      <w:start w:val="1"/>
+      <w:numFmt w:val="bullet"/>
+      <w:lvlText w:val=""/>
+      <w:lvlJc w:val="left"/>
+      <w:pPr>
+        <w:ind w:left="2880" w:hanging="360"/>
+      </w:pPr>
+      <w:rPr>
+        <w:rFonts w:ascii="Wingdings" w:hAnsi="Wingdings" w:hint="default"/>
+      </w:rPr>
+    </w:lvl>
+    <w:lvl w:ilvl="3" w:tplc="04090001" w:tentative="1">
+      <w:start w:val="1"/>
+      <w:numFmt w:val="bullet"/>
+      <w:lvlText w:val=""/>
+      <w:lvlJc w:val="left"/>
+      <w:pPr>
+        <w:ind w:left="3600" w:hanging="360"/>
+      </w:pPr>
+      <w:rPr>
+        <w:rFonts w:ascii="Symbol" w:hAnsi="Symbol" w:hint="default"/>
+      </w:rPr>
+    </w:lvl>
+    <w:lvl w:ilvl="4" w:tplc="04090003" w:tentative="1">
+      <w:start w:val="1"/>
+      <w:numFmt w:val="bullet"/>
+      <w:lvlText w:val="o"/>
+      <w:lvlJc w:val="left"/>
+      <w:pPr>
+        <w:ind w:left="4320" w:hanging="360"/>
+      </w:pPr>
+      <w:rPr>
+        <w:rFonts w:ascii="Courier New" w:hAnsi="Courier New" w:cs="Courier New" w:hint="default"/>
+      </w:rPr>
+    </w:lvl>
+    <w:lvl w:ilvl="5" w:tplc="04090005" w:tentative="1">
+      <w:start w:val="1"/>
+      <w:numFmt w:val="bullet"/>
+      <w:lvlText w:val=""/>
+      <w:lvlJc w:val="left"/>
+      <w:pPr>
+        <w:ind w:left="5040" w:hanging="360"/>
+      </w:pPr>
+      <w:rPr>
+        <w:rFonts w:ascii="Wingdings" w:hAnsi="Wingdings" w:hint="default"/>
+      </w:rPr>
+    </w:lvl>
+    <w:lvl w:ilvl="6" w:tplc="04090001" w:tentative="1">
+      <w:start w:val="1"/>
+      <w:numFmt w:val="bullet"/>
+      <w:lvlText w:val=""/>
+      <w:lvlJc w:val="left"/>
+      <w:pPr>
+        <w:ind w:left="5760" w:hanging="360"/>
+      </w:pPr>
+      <w:rPr>
+        <w:rFonts w:ascii="Symbol" w:hAnsi="Symbol" w:hint="default"/>
+      </w:rPr>
+    </w:lvl>
+    <w:lvl w:ilvl="7" w:tplc="04090003" w:tentative="1">
+      <w:start w:val="1"/>
+      <w:numFmt w:val="bullet"/>
+      <w:lvlText w:val="o"/>
+      <w:lvlJc w:val="left"/>
+      <w:pPr>
+        <w:ind w:left="6480" w:hanging="360"/>
+      </w:pPr>
+      <w:rPr>
+        <w:rFonts w:ascii="Courier New" w:hAnsi="Courier New" w:cs="Courier New" w:hint="default"/>
+      </w:rPr>
+    </w:lvl>
+    <w:lvl w:ilvl="8" w:tplc="04090005" w:tentative="1">
+      <w:start w:val="1"/>
+      <w:numFmt w:val="bullet"/>
+      <w:lvlText w:val=""/>
+      <w:lvlJc w:val="left"/>
+      <w:pPr>
+        <w:ind w:left="7200" w:hanging="360"/>
+      </w:pPr>
+      <w:rPr>
+        <w:rFonts w:ascii="Wingdings" w:hAnsi="Wingdings" w:hint="default"/>
+      </w:rPr>
+    </w:lvl>
+  </w:abstractNum>
+  <w:abstractNum w:abstractNumId="14" w15:restartNumberingAfterBreak="0">
     <w:nsid w:val="77967B0C"/>
     <w:multiLevelType w:val="hybridMultilevel"/>
     <w:tmpl w:val="B21A0D3E"/>
+    <w:lvl w:ilvl="0" w:tplc="8C8EA99C">
+      <w:numFmt w:val="bullet"/>
+      <w:lvlText w:val="-"/>
+      <w:lvlJc w:val="left"/>
+      <w:pPr>
+        <w:ind w:left="720" w:hanging="360"/>
+      </w:pPr>
+      <w:rPr>
+        <w:rFonts w:ascii="Calibri" w:eastAsiaTheme="minorEastAsia" w:hAnsi="Calibri" w:cstheme="minorBidi" w:hint="default"/>
+      </w:rPr>
+    </w:lvl>
+    <w:lvl w:ilvl="1" w:tplc="04090003" w:tentative="1">
+      <w:start w:val="1"/>
+      <w:numFmt w:val="bullet"/>
+      <w:lvlText w:val="o"/>
+      <w:lvlJc w:val="left"/>
+      <w:pPr>
+        <w:ind w:left="1440" w:hanging="360"/>
+      </w:pPr>
+      <w:rPr>
+        <w:rFonts w:ascii="Courier New" w:hAnsi="Courier New" w:cs="Courier New" w:hint="default"/>
+      </w:rPr>
+    </w:lvl>
+    <w:lvl w:ilvl="2" w:tplc="04090005" w:tentative="1">
+      <w:start w:val="1"/>
+      <w:numFmt w:val="bullet"/>
+      <w:lvlText w:val=""/>
+      <w:lvlJc w:val="left"/>
+      <w:pPr>
+        <w:ind w:left="2160" w:hanging="360"/>
+      </w:pPr>
+      <w:rPr>
+        <w:rFonts w:ascii="Wingdings" w:hAnsi="Wingdings" w:hint="default"/>
+      </w:rPr>
+    </w:lvl>
+    <w:lvl w:ilvl="3" w:tplc="04090001" w:tentative="1">
+      <w:start w:val="1"/>
+      <w:numFmt w:val="bullet"/>
+      <w:lvlText w:val=""/>
+      <w:lvlJc w:val="left"/>
+      <w:pPr>
+        <w:ind w:left="2880" w:hanging="360"/>
+      </w:pPr>
+      <w:rPr>
+        <w:rFonts w:ascii="Symbol" w:hAnsi="Symbol" w:hint="default"/>
+      </w:rPr>
+    </w:lvl>
+    <w:lvl w:ilvl="4" w:tplc="04090003" w:tentative="1">
+      <w:start w:val="1"/>
+      <w:numFmt w:val="bullet"/>
+      <w:lvlText w:val="o"/>
+      <w:lvlJc w:val="left"/>
+      <w:pPr>
+        <w:ind w:left="3600" w:hanging="360"/>
+      </w:pPr>
+      <w:rPr>
+        <w:rFonts w:ascii="Courier New" w:hAnsi="Courier New" w:cs="Courier New" w:hint="default"/>
+      </w:rPr>
+    </w:lvl>
+    <w:lvl w:ilvl="5" w:tplc="04090005" w:tentative="1">
+      <w:start w:val="1"/>
+      <w:numFmt w:val="bullet"/>
+      <w:lvlText w:val=""/>
+      <w:lvlJc w:val="left"/>
+      <w:pPr>
+        <w:ind w:left="4320" w:hanging="360"/>
+      </w:pPr>
+      <w:rPr>
+        <w:rFonts w:ascii="Wingdings" w:hAnsi="Wingdings" w:hint="default"/>
+      </w:rPr>
+    </w:lvl>
+    <w:lvl w:ilvl="6" w:tplc="04090001" w:tentative="1">
+      <w:start w:val="1"/>
+      <w:numFmt w:val="bullet"/>
+      <w:lvlText w:val=""/>
+      <w:lvlJc w:val="left"/>
+      <w:pPr>
+        <w:ind w:left="5040" w:hanging="360"/>
+      </w:pPr>
+      <w:rPr>
+        <w:rFonts w:ascii="Symbol" w:hAnsi="Symbol" w:hint="default"/>
+      </w:rPr>
+    </w:lvl>
+    <w:lvl w:ilvl="7" w:tplc="04090003" w:tentative="1">
+      <w:start w:val="1"/>
+      <w:numFmt w:val="bullet"/>
+      <w:lvlText w:val="o"/>
+      <w:lvlJc w:val="left"/>
+      <w:pPr>
+        <w:ind w:left="5760" w:hanging="360"/>
+      </w:pPr>
+      <w:rPr>
+        <w:rFonts w:ascii="Courier New" w:hAnsi="Courier New" w:cs="Courier New" w:hint="default"/>
+      </w:rPr>
+    </w:lvl>
+    <w:lvl w:ilvl="8" w:tplc="04090005" w:tentative="1">
+      <w:start w:val="1"/>
+      <w:numFmt w:val="bullet"/>
+      <w:lvlText w:val=""/>
+      <w:lvlJc w:val="left"/>
+      <w:pPr>
+        <w:ind w:left="6480" w:hanging="360"/>
+      </w:pPr>
+      <w:rPr>
+        <w:rFonts w:ascii="Wingdings" w:hAnsi="Wingdings" w:hint="default"/>
+      </w:rPr>
+    </w:lvl>
+  </w:abstractNum>
+  <w:abstractNum w:abstractNumId="15" w15:restartNumberingAfterBreak="0">
+    <w:nsid w:val="79F57E0F"/>
+    <w:multiLevelType w:val="hybridMultilevel"/>
+    <w:tmpl w:val="C692515E"/>
+    <w:lvl w:ilvl="0" w:tplc="8C8EA99C">
+      <w:numFmt w:val="bullet"/>
+      <w:lvlText w:val="-"/>
+      <w:lvlJc w:val="left"/>
+      <w:pPr>
+        <w:ind w:left="720" w:hanging="360"/>
+      </w:pPr>
+      <w:rPr>
+        <w:rFonts w:ascii="Calibri" w:eastAsiaTheme="minorEastAsia" w:hAnsi="Calibri" w:cstheme="minorBidi" w:hint="default"/>
+      </w:rPr>
+    </w:lvl>
+    <w:lvl w:ilvl="1" w:tplc="04090003" w:tentative="1">
+      <w:start w:val="1"/>
+      <w:numFmt w:val="bullet"/>
+      <w:lvlText w:val="o"/>
+      <w:lvlJc w:val="left"/>
+      <w:pPr>
+        <w:ind w:left="1440" w:hanging="360"/>
+      </w:pPr>
+      <w:rPr>
+        <w:rFonts w:ascii="Courier New" w:hAnsi="Courier New" w:cs="Courier New" w:hint="default"/>
+      </w:rPr>
+    </w:lvl>
+    <w:lvl w:ilvl="2" w:tplc="04090005" w:tentative="1">
+      <w:start w:val="1"/>
+      <w:numFmt w:val="bullet"/>
+      <w:lvlText w:val=""/>
+      <w:lvlJc w:val="left"/>
+      <w:pPr>
+        <w:ind w:left="2160" w:hanging="360"/>
+      </w:pPr>
+      <w:rPr>
+        <w:rFonts w:ascii="Wingdings" w:hAnsi="Wingdings" w:hint="default"/>
+      </w:rPr>
+    </w:lvl>
+    <w:lvl w:ilvl="3" w:tplc="04090001" w:tentative="1">
+      <w:start w:val="1"/>
+      <w:numFmt w:val="bullet"/>
+      <w:lvlText w:val=""/>
+      <w:lvlJc w:val="left"/>
+      <w:pPr>
+        <w:ind w:left="2880" w:hanging="360"/>
+      </w:pPr>
+      <w:rPr>
+        <w:rFonts w:ascii="Symbol" w:hAnsi="Symbol" w:hint="default"/>
+      </w:rPr>
+    </w:lvl>
+    <w:lvl w:ilvl="4" w:tplc="04090003" w:tentative="1">
+      <w:start w:val="1"/>
+      <w:numFmt w:val="bullet"/>
+      <w:lvlText w:val="o"/>
+      <w:lvlJc w:val="left"/>
+      <w:pPr>
+        <w:ind w:left="3600" w:hanging="360"/>
+      </w:pPr>
+      <w:rPr>
+        <w:rFonts w:ascii="Courier New" w:hAnsi="Courier New" w:cs="Courier New" w:hint="default"/>
+      </w:rPr>
+    </w:lvl>
+    <w:lvl w:ilvl="5" w:tplc="04090005" w:tentative="1">
+      <w:start w:val="1"/>
+      <w:numFmt w:val="bullet"/>
+      <w:lvlText w:val=""/>
+      <w:lvlJc w:val="left"/>
+      <w:pPr>
+        <w:ind w:left="4320" w:hanging="360"/>
+      </w:pPr>
+      <w:rPr>
+        <w:rFonts w:ascii="Wingdings" w:hAnsi="Wingdings" w:hint="default"/>
+      </w:rPr>
+    </w:lvl>
+    <w:lvl w:ilvl="6" w:tplc="04090001" w:tentative="1">
+      <w:start w:val="1"/>
+      <w:numFmt w:val="bullet"/>
+      <w:lvlText w:val=""/>
+      <w:lvlJc w:val="left"/>
+      <w:pPr>
+        <w:ind w:left="5040" w:hanging="360"/>
+      </w:pPr>
+      <w:rPr>
+        <w:rFonts w:ascii="Symbol" w:hAnsi="Symbol" w:hint="default"/>
+      </w:rPr>
+    </w:lvl>
+    <w:lvl w:ilvl="7" w:tplc="04090003" w:tentative="1">
+      <w:start w:val="1"/>
+      <w:numFmt w:val="bullet"/>
+      <w:lvlText w:val="o"/>
+      <w:lvlJc w:val="left"/>
+      <w:pPr>
+        <w:ind w:left="5760" w:hanging="360"/>
+      </w:pPr>
+      <w:rPr>
+        <w:rFonts w:ascii="Courier New" w:hAnsi="Courier New" w:cs="Courier New" w:hint="default"/>
+      </w:rPr>
+    </w:lvl>
+    <w:lvl w:ilvl="8" w:tplc="04090005" w:tentative="1">
+      <w:start w:val="1"/>
+      <w:numFmt w:val="bullet"/>
+      <w:lvlText w:val=""/>
+      <w:lvlJc w:val="left"/>
+      <w:pPr>
+        <w:ind w:left="6480" w:hanging="360"/>
+      </w:pPr>
+      <w:rPr>
+        <w:rFonts w:ascii="Wingdings" w:hAnsi="Wingdings" w:hint="default"/>
+      </w:rPr>
+    </w:lvl>
+  </w:abstractNum>
+  <w:abstractNum w:abstractNumId="16" w15:restartNumberingAfterBreak="0">
+    <w:nsid w:val="7F522E3C"/>
+    <w:multiLevelType w:val="hybridMultilevel"/>
+    <w:tmpl w:val="D96A70EC"/>
     <w:lvl w:ilvl="0" w:tplc="8C8EA99C">
       <w:numFmt w:val="bullet"/>
       <w:lvlText w:val="-"/>
@@ -8025,13 +9295,13 @@
     <w:abstractNumId w:val="2"/>
   </w:num>
   <w:num w:numId="2">
+    <w:abstractNumId w:val="9"/>
+  </w:num>
+  <w:num w:numId="3">
     <w:abstractNumId w:val="7"/>
   </w:num>
-  <w:num w:numId="3">
-    <w:abstractNumId w:val="5"/>
-  </w:num>
   <w:num w:numId="4">
-    <w:abstractNumId w:val="8"/>
+    <w:abstractNumId w:val="10"/>
   </w:num>
   <w:num w:numId="5">
     <w:abstractNumId w:val="1"/>
@@ -8040,19 +9310,37 @@
     <w:abstractNumId w:val="0"/>
   </w:num>
   <w:num w:numId="7">
+    <w:abstractNumId w:val="8"/>
+  </w:num>
+  <w:num w:numId="8">
+    <w:abstractNumId w:val="5"/>
+  </w:num>
+  <w:num w:numId="9">
     <w:abstractNumId w:val="6"/>
   </w:num>
-  <w:num w:numId="8">
+  <w:num w:numId="10">
+    <w:abstractNumId w:val="12"/>
+  </w:num>
+  <w:num w:numId="11">
+    <w:abstractNumId w:val="14"/>
+  </w:num>
+  <w:num w:numId="12">
+    <w:abstractNumId w:val="15"/>
+  </w:num>
+  <w:num w:numId="13">
+    <w:abstractNumId w:val="4"/>
+  </w:num>
+  <w:num w:numId="14">
     <w:abstractNumId w:val="3"/>
   </w:num>
-  <w:num w:numId="9">
-    <w:abstractNumId w:val="4"/>
+  <w:num w:numId="15">
+    <w:abstractNumId w:val="11"/>
   </w:num>
-  <w:num w:numId="10">
-    <w:abstractNumId w:val="9"/>
+  <w:num w:numId="16">
+    <w:abstractNumId w:val="13"/>
   </w:num>
-  <w:num w:numId="11">
-    <w:abstractNumId w:val="10"/>
+  <w:num w:numId="17">
+    <w:abstractNumId w:val="16"/>
   </w:num>
 </w:numbering>
 </file>
@@ -9379,4 +10667,16 @@
     </a:ext>
   </a:extLst>
 </a:theme>
+</file>
+
+<file path=customXml/item1.xml><?xml version="1.0" encoding="utf-8"?>
+<b:Sources xmlns:b="http://schemas.openxmlformats.org/officeDocument/2006/bibliography" xmlns="http://schemas.openxmlformats.org/officeDocument/2006/bibliography" SelectedStyle="\APASixthEditionOfficeOnline.xsl" StyleName="APA" Version="6"/>
+</file>
+
+<file path=customXml/itemProps1.xml><?xml version="1.0" encoding="utf-8"?>
+<ds:datastoreItem xmlns:ds="http://schemas.openxmlformats.org/officeDocument/2006/customXml" ds:itemID="{5397C86B-C302-4464-BA98-3A4F52552B33}">
+  <ds:schemaRefs>
+    <ds:schemaRef ds:uri="http://schemas.openxmlformats.org/officeDocument/2006/bibliography"/>
+  </ds:schemaRefs>
+</ds:datastoreItem>
 </file>
</xml_diff>